<commit_message>
Charte graphique : màj Memes consignes
</commit_message>
<xml_diff>
--- a/QU/Charte graphique.docx
+++ b/QU/Charte graphique.docx
@@ -13,8 +13,6 @@
           <w:szCs w:val="72"/>
         </w:rPr>
       </w:pPr>
-      <w:bookmarkStart w:id="0" w:name="_GoBack"/>
-      <w:bookmarkEnd w:id="0"/>
       <w:r>
         <w:rPr>
           <w:rFonts w:ascii="Century Schoolbook" w:hAnsi="Century Schoolbook" w:cs="Ayuthaya"/>
@@ -363,7 +361,29 @@
           <w:sz w:val="20"/>
           <w:szCs w:val="32"/>
         </w:rPr>
-        <w:t>Date de dernière m-à-j :</w:t>
+        <w:t xml:space="preserve">Date de </w:t>
+      </w:r>
+      <w:proofErr w:type="gramStart"/>
+      <w:r>
+        <w:rPr>
+          <w:rFonts w:ascii="Century Schoolbook" w:hAnsi="Century Schoolbook" w:cs="Ayuthaya"/>
+          <w:b/>
+          <w:color w:val="262626"/>
+          <w:sz w:val="20"/>
+          <w:szCs w:val="32"/>
+        </w:rPr>
+        <w:t>dernière m-à-j</w:t>
+      </w:r>
+      <w:proofErr w:type="gramEnd"/>
+      <w:r>
+        <w:rPr>
+          <w:rFonts w:ascii="Century Schoolbook" w:hAnsi="Century Schoolbook" w:cs="Ayuthaya"/>
+          <w:b/>
+          <w:color w:val="262626"/>
+          <w:sz w:val="20"/>
+          <w:szCs w:val="32"/>
+        </w:rPr>
+        <w:t> :</w:t>
       </w:r>
       <w:r>
         <w:rPr>
@@ -790,406 +810,6 @@
           <w:u w:val="single"/>
         </w:rPr>
       </w:pPr>
-      <w:r>
-        <w:rPr>
-          <w:noProof/>
-          <w:lang w:val="en-US"/>
-        </w:rPr>
-        <mc:AlternateContent>
-          <mc:Choice Requires="wps">
-            <w:drawing>
-              <wp:anchor distT="0" distB="0" distL="114300" distR="114300" simplePos="0" relativeHeight="251658240" behindDoc="0" locked="0" layoutInCell="1" allowOverlap="1">
-                <wp:simplePos x="0" y="0"/>
-                <wp:positionH relativeFrom="column">
-                  <wp:posOffset>3771900</wp:posOffset>
-                </wp:positionH>
-                <wp:positionV relativeFrom="paragraph">
-                  <wp:posOffset>608965</wp:posOffset>
-                </wp:positionV>
-                <wp:extent cx="2057400" cy="914400"/>
-                <wp:effectExtent l="0" t="0" r="0" b="0"/>
-                <wp:wrapSquare wrapText="bothSides"/>
-                <wp:docPr id="6" name="Text Box 5"/>
-                <wp:cNvGraphicFramePr>
-                  <a:graphicFrameLocks xmlns:a="http://schemas.openxmlformats.org/drawingml/2006/main"/>
-                </wp:cNvGraphicFramePr>
-                <a:graphic xmlns:a="http://schemas.openxmlformats.org/drawingml/2006/main">
-                  <a:graphicData uri="http://schemas.microsoft.com/office/word/2010/wordprocessingShape">
-                    <wps:wsp>
-                      <wps:cNvSpPr txBox="1">
-                        <a:spLocks/>
-                      </wps:cNvSpPr>
-                      <wps:spPr>
-                        <a:xfrm>
-                          <a:off x="0" y="0"/>
-                          <a:ext cx="2057400" cy="914400"/>
-                        </a:xfrm>
-                        <a:prstGeom prst="rect">
-                          <a:avLst/>
-                        </a:prstGeom>
-                        <a:noFill/>
-                        <a:ln>
-                          <a:noFill/>
-                        </a:ln>
-                        <a:effectLst/>
-                        <a:extLst>
-                          <a:ext uri="{C572A759-6A51-4108-AA02-DFA0A04FC94B}">
-                            <ma14:wrappingTextBoxFlag xmlns:ma14="http://schemas.microsoft.com/office/mac/drawingml/2011/main"/>
-                          </a:ext>
-                        </a:extLst>
-                      </wps:spPr>
-                      <wps:txbx>
-                        <w:txbxContent>
-                          <w:p>
-                            <w:r>
-                              <w:rPr>
-                                <w:rFonts w:ascii="Helvetica" w:hAnsi="Helvetica" w:cs="Helvetica"/>
-                                <w:noProof/>
-                                <w:lang w:val="en-US"/>
-                              </w:rPr>
-                              <w:drawing>
-                                <wp:inline distT="0" distB="0" distL="0" distR="0">
-                                  <wp:extent cx="1621790" cy="783590"/>
-                                  <wp:effectExtent l="0" t="0" r="3810" b="3810"/>
-                                  <wp:docPr id="1" name="Picture 3"/>
-                                  <wp:cNvGraphicFramePr>
-                                    <a:graphicFrameLocks xmlns:a="http://schemas.openxmlformats.org/drawingml/2006/main" noChangeAspect="1"/>
-                                  </wp:cNvGraphicFramePr>
-                                  <a:graphic xmlns:a="http://schemas.openxmlformats.org/drawingml/2006/main">
-                                    <a:graphicData uri="http://schemas.openxmlformats.org/drawingml/2006/picture">
-                                      <pic:pic xmlns:pic="http://schemas.openxmlformats.org/drawingml/2006/picture">
-                                        <pic:nvPicPr>
-                                          <pic:cNvPr id="0" name="Picture 3"/>
-                                          <pic:cNvPicPr>
-                                            <a:picLocks noChangeAspect="1" noChangeArrowheads="1"/>
-                                          </pic:cNvPicPr>
-                                        </pic:nvPicPr>
-                                        <pic:blipFill>
-                                          <a:blip r:embed="rId10">
-                                            <a:extLst>
-                                              <a:ext uri="{28A0092B-C50C-407E-A947-70E740481C1C}">
-                                                <a14:useLocalDpi xmlns:a14="http://schemas.microsoft.com/office/drawing/2010/main" val="0"/>
-                                              </a:ext>
-                                            </a:extLst>
-                                          </a:blip>
-                                          <a:srcRect/>
-                                          <a:stretch>
-                                            <a:fillRect/>
-                                          </a:stretch>
-                                        </pic:blipFill>
-                                        <pic:spPr bwMode="auto">
-                                          <a:xfrm>
-                                            <a:off x="0" y="0"/>
-                                            <a:ext cx="1621790" cy="783590"/>
-                                          </a:xfrm>
-                                          <a:prstGeom prst="rect">
-                                            <a:avLst/>
-                                          </a:prstGeom>
-                                          <a:noFill/>
-                                          <a:ln>
-                                            <a:noFill/>
-                                          </a:ln>
-                                        </pic:spPr>
-                                      </pic:pic>
-                                    </a:graphicData>
-                                  </a:graphic>
-                                </wp:inline>
-                              </w:drawing>
-                            </w:r>
-                          </w:p>
-                        </w:txbxContent>
-                      </wps:txbx>
-                      <wps:bodyPr rot="0" spcFirstLastPara="0" vertOverflow="overflow" horzOverflow="overflow" vert="horz" wrap="square" lIns="91440" tIns="45720" rIns="91440" bIns="45720" numCol="1" spcCol="0" rtlCol="0" fromWordArt="0" anchor="t" anchorCtr="0" forceAA="0" compatLnSpc="1">
-                        <a:prstTxWarp prst="textNoShape">
-                          <a:avLst/>
-                        </a:prstTxWarp>
-                        <a:noAutofit/>
-                      </wps:bodyPr>
-                    </wps:wsp>
-                  </a:graphicData>
-                </a:graphic>
-                <wp14:sizeRelH relativeFrom="margin">
-                  <wp14:pctWidth>0</wp14:pctWidth>
-                </wp14:sizeRelH>
-                <wp14:sizeRelV relativeFrom="margin">
-                  <wp14:pctHeight>0</wp14:pctHeight>
-                </wp14:sizeRelV>
-              </wp:anchor>
-            </w:drawing>
-          </mc:Choice>
-          <mc:Fallback>
-            <w:pict>
-              <v:shapetype id="_x0000_t202" coordsize="21600,21600" o:spt="202" path="m0,0l0,21600,21600,21600,21600,0xe">
-                <v:stroke joinstyle="miter"/>
-                <v:path gradientshapeok="t" o:connecttype="rect"/>
-              </v:shapetype>
-              <v:shape id="Text Box 5" o:spid="_x0000_s1026" type="#_x0000_t202" style="position:absolute;margin-left:297pt;margin-top:47.95pt;width:162pt;height:1in;z-index:251658240;visibility:visible;mso-wrap-style:square;mso-width-percent:0;mso-height-percent:0;mso-wrap-distance-left:9pt;mso-wrap-distance-top:0;mso-wrap-distance-right:9pt;mso-wrap-distance-bottom:0;mso-position-horizontal:absolute;mso-position-horizontal-relative:text;mso-position-vertical:absolute;mso-position-vertical-relative:text;mso-width-percent:0;mso-height-percent:0;mso-width-relative:margin;mso-height-relative:margin;v-text-anchor:top" o:gfxdata="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" filled="f" stroked="f">
-                <v:path arrowok="t"/>
-                <v:textbox>
-                  <w:txbxContent>
-                    <w:p>
-                      <w:r>
-                        <w:rPr>
-                          <w:rFonts w:ascii="Helvetica" w:hAnsi="Helvetica" w:cs="Helvetica"/>
-                          <w:noProof/>
-                          <w:lang w:val="en-US"/>
-                        </w:rPr>
-                        <w:drawing>
-                          <wp:inline distT="0" distB="0" distL="0" distR="0">
-                            <wp:extent cx="1621790" cy="783590"/>
-                            <wp:effectExtent l="0" t="0" r="3810" b="3810"/>
-                            <wp:docPr id="1" name="Picture 3"/>
-                            <wp:cNvGraphicFramePr>
-                              <a:graphicFrameLocks xmlns:a="http://schemas.openxmlformats.org/drawingml/2006/main" noChangeAspect="1"/>
-                            </wp:cNvGraphicFramePr>
-                            <a:graphic xmlns:a="http://schemas.openxmlformats.org/drawingml/2006/main">
-                              <a:graphicData uri="http://schemas.openxmlformats.org/drawingml/2006/picture">
-                                <pic:pic xmlns:pic="http://schemas.openxmlformats.org/drawingml/2006/picture">
-                                  <pic:nvPicPr>
-                                    <pic:cNvPr id="0" name="Picture 3"/>
-                                    <pic:cNvPicPr>
-                                      <a:picLocks noChangeAspect="1" noChangeArrowheads="1"/>
-                                    </pic:cNvPicPr>
-                                  </pic:nvPicPr>
-                                  <pic:blipFill>
-                                    <a:blip r:embed="rId10">
-                                      <a:extLst>
-                                        <a:ext uri="{28A0092B-C50C-407E-A947-70E740481C1C}">
-                                          <a14:useLocalDpi xmlns:a14="http://schemas.microsoft.com/office/drawing/2010/main" val="0"/>
-                                        </a:ext>
-                                      </a:extLst>
-                                    </a:blip>
-                                    <a:srcRect/>
-                                    <a:stretch>
-                                      <a:fillRect/>
-                                    </a:stretch>
-                                  </pic:blipFill>
-                                  <pic:spPr bwMode="auto">
-                                    <a:xfrm>
-                                      <a:off x="0" y="0"/>
-                                      <a:ext cx="1621790" cy="783590"/>
-                                    </a:xfrm>
-                                    <a:prstGeom prst="rect">
-                                      <a:avLst/>
-                                    </a:prstGeom>
-                                    <a:noFill/>
-                                    <a:ln>
-                                      <a:noFill/>
-                                    </a:ln>
-                                  </pic:spPr>
-                                </pic:pic>
-                              </a:graphicData>
-                            </a:graphic>
-                          </wp:inline>
-                        </w:drawing>
-                      </w:r>
-                    </w:p>
-                  </w:txbxContent>
-                </v:textbox>
-                <w10:wrap type="square"/>
-              </v:shape>
-            </w:pict>
-          </mc:Fallback>
-        </mc:AlternateContent>
-      </w:r>
-      <w:r>
-        <w:rPr>
-          <w:noProof/>
-          <w:lang w:val="en-US"/>
-        </w:rPr>
-        <mc:AlternateContent>
-          <mc:Choice Requires="wps">
-            <w:drawing>
-              <wp:anchor distT="0" distB="0" distL="114300" distR="114300" simplePos="0" relativeHeight="251657216" behindDoc="0" locked="0" layoutInCell="1" allowOverlap="1">
-                <wp:simplePos x="0" y="0"/>
-                <wp:positionH relativeFrom="column">
-                  <wp:posOffset>-342265</wp:posOffset>
-                </wp:positionH>
-                <wp:positionV relativeFrom="paragraph">
-                  <wp:posOffset>837565</wp:posOffset>
-                </wp:positionV>
-                <wp:extent cx="2514600" cy="800100"/>
-                <wp:effectExtent l="0" t="0" r="0" b="12700"/>
-                <wp:wrapSquare wrapText="bothSides"/>
-                <wp:docPr id="5" name="Text Box 3"/>
-                <wp:cNvGraphicFramePr>
-                  <a:graphicFrameLocks xmlns:a="http://schemas.openxmlformats.org/drawingml/2006/main"/>
-                </wp:cNvGraphicFramePr>
-                <a:graphic xmlns:a="http://schemas.openxmlformats.org/drawingml/2006/main">
-                  <a:graphicData uri="http://schemas.microsoft.com/office/word/2010/wordprocessingShape">
-                    <wps:wsp>
-                      <wps:cNvSpPr txBox="1">
-                        <a:spLocks/>
-                      </wps:cNvSpPr>
-                      <wps:spPr>
-                        <a:xfrm>
-                          <a:off x="0" y="0"/>
-                          <a:ext cx="2514600" cy="800100"/>
-                        </a:xfrm>
-                        <a:prstGeom prst="rect">
-                          <a:avLst/>
-                        </a:prstGeom>
-                        <a:noFill/>
-                        <a:ln>
-                          <a:noFill/>
-                        </a:ln>
-                        <a:effectLst/>
-                        <a:extLst>
-                          <a:ext uri="{C572A759-6A51-4108-AA02-DFA0A04FC94B}">
-                            <ma14:wrappingTextBoxFlag xmlns:ma14="http://schemas.microsoft.com/office/mac/drawingml/2011/main"/>
-                          </a:ext>
-                        </a:extLst>
-                      </wps:spPr>
-                      <wps:txbx>
-                        <w:txbxContent>
-                          <w:p>
-                            <w:r>
-                              <w:rPr>
-                                <w:rFonts w:ascii="Helvetica" w:hAnsi="Helvetica" w:cs="Helvetica"/>
-                                <w:noProof/>
-                                <w:lang w:val="en-US"/>
-                              </w:rPr>
-                              <w:drawing>
-                                <wp:inline distT="0" distB="0" distL="0" distR="0">
-                                  <wp:extent cx="2089785" cy="467995"/>
-                                  <wp:effectExtent l="0" t="0" r="0" b="0"/>
-                                  <wp:docPr id="2" name="Picture 1"/>
-                                  <wp:cNvGraphicFramePr>
-                                    <a:graphicFrameLocks xmlns:a="http://schemas.openxmlformats.org/drawingml/2006/main" noChangeAspect="1"/>
-                                  </wp:cNvGraphicFramePr>
-                                  <a:graphic xmlns:a="http://schemas.openxmlformats.org/drawingml/2006/main">
-                                    <a:graphicData uri="http://schemas.openxmlformats.org/drawingml/2006/picture">
-                                      <pic:pic xmlns:pic="http://schemas.openxmlformats.org/drawingml/2006/picture">
-                                        <pic:nvPicPr>
-                                          <pic:cNvPr id="0" name="Picture 1"/>
-                                          <pic:cNvPicPr>
-                                            <a:picLocks noChangeAspect="1" noChangeArrowheads="1"/>
-                                          </pic:cNvPicPr>
-                                        </pic:nvPicPr>
-                                        <pic:blipFill>
-                                          <a:blip r:embed="rId11">
-                                            <a:extLst>
-                                              <a:ext uri="{28A0092B-C50C-407E-A947-70E740481C1C}">
-                                                <a14:useLocalDpi xmlns:a14="http://schemas.microsoft.com/office/drawing/2010/main" val="0"/>
-                                              </a:ext>
-                                            </a:extLst>
-                                          </a:blip>
-                                          <a:srcRect/>
-                                          <a:stretch>
-                                            <a:fillRect/>
-                                          </a:stretch>
-                                        </pic:blipFill>
-                                        <pic:spPr bwMode="auto">
-                                          <a:xfrm>
-                                            <a:off x="0" y="0"/>
-                                            <a:ext cx="2089785" cy="467995"/>
-                                          </a:xfrm>
-                                          <a:prstGeom prst="rect">
-                                            <a:avLst/>
-                                          </a:prstGeom>
-                                          <a:noFill/>
-                                          <a:ln>
-                                            <a:noFill/>
-                                          </a:ln>
-                                        </pic:spPr>
-                                      </pic:pic>
-                                    </a:graphicData>
-                                  </a:graphic>
-                                </wp:inline>
-                              </w:drawing>
-                            </w:r>
-                          </w:p>
-                        </w:txbxContent>
-                      </wps:txbx>
-                      <wps:bodyPr rot="0" spcFirstLastPara="0" vertOverflow="overflow" horzOverflow="overflow" vert="horz" wrap="square" lIns="91440" tIns="45720" rIns="91440" bIns="45720" numCol="1" spcCol="0" rtlCol="0" fromWordArt="0" anchor="t" anchorCtr="0" forceAA="0" compatLnSpc="1">
-                        <a:prstTxWarp prst="textNoShape">
-                          <a:avLst/>
-                        </a:prstTxWarp>
-                        <a:noAutofit/>
-                      </wps:bodyPr>
-                    </wps:wsp>
-                  </a:graphicData>
-                </a:graphic>
-                <wp14:sizeRelH relativeFrom="margin">
-                  <wp14:pctWidth>0</wp14:pctWidth>
-                </wp14:sizeRelH>
-                <wp14:sizeRelV relativeFrom="margin">
-                  <wp14:pctHeight>0</wp14:pctHeight>
-                </wp14:sizeRelV>
-              </wp:anchor>
-            </w:drawing>
-          </mc:Choice>
-          <mc:Fallback>
-            <w:pict>
-              <v:shape id="Text Box 3" o:spid="_x0000_s1027" type="#_x0000_t202" style="position:absolute;margin-left:-26.9pt;margin-top:65.95pt;width:198pt;height:63pt;z-index:251657216;visibility:visible;mso-wrap-style:square;mso-width-percent:0;mso-height-percent:0;mso-wrap-distance-left:9pt;mso-wrap-distance-top:0;mso-wrap-distance-right:9pt;mso-wrap-distance-bottom:0;mso-position-horizontal:absolute;mso-position-horizontal-relative:text;mso-position-vertical:absolute;mso-position-vertical-relative:text;mso-width-percent:0;mso-height-percent:0;mso-width-relative:margin;mso-height-relative:margin;v-text-anchor:top" o:gfxdata="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" filled="f" stroked="f">
-                <v:path arrowok="t"/>
-                <v:textbox>
-                  <w:txbxContent>
-                    <w:p>
-                      <w:r>
-                        <w:rPr>
-                          <w:rFonts w:ascii="Helvetica" w:hAnsi="Helvetica" w:cs="Helvetica"/>
-                          <w:noProof/>
-                          <w:lang w:val="en-US"/>
-                        </w:rPr>
-                        <w:drawing>
-                          <wp:inline distT="0" distB="0" distL="0" distR="0">
-                            <wp:extent cx="2089785" cy="467995"/>
-                            <wp:effectExtent l="0" t="0" r="0" b="0"/>
-                            <wp:docPr id="2" name="Picture 1"/>
-                            <wp:cNvGraphicFramePr>
-                              <a:graphicFrameLocks xmlns:a="http://schemas.openxmlformats.org/drawingml/2006/main" noChangeAspect="1"/>
-                            </wp:cNvGraphicFramePr>
-                            <a:graphic xmlns:a="http://schemas.openxmlformats.org/drawingml/2006/main">
-                              <a:graphicData uri="http://schemas.openxmlformats.org/drawingml/2006/picture">
-                                <pic:pic xmlns:pic="http://schemas.openxmlformats.org/drawingml/2006/picture">
-                                  <pic:nvPicPr>
-                                    <pic:cNvPr id="0" name="Picture 1"/>
-                                    <pic:cNvPicPr>
-                                      <a:picLocks noChangeAspect="1" noChangeArrowheads="1"/>
-                                    </pic:cNvPicPr>
-                                  </pic:nvPicPr>
-                                  <pic:blipFill>
-                                    <a:blip r:embed="rId11">
-                                      <a:extLst>
-                                        <a:ext uri="{28A0092B-C50C-407E-A947-70E740481C1C}">
-                                          <a14:useLocalDpi xmlns:a14="http://schemas.microsoft.com/office/drawing/2010/main" val="0"/>
-                                        </a:ext>
-                                      </a:extLst>
-                                    </a:blip>
-                                    <a:srcRect/>
-                                    <a:stretch>
-                                      <a:fillRect/>
-                                    </a:stretch>
-                                  </pic:blipFill>
-                                  <pic:spPr bwMode="auto">
-                                    <a:xfrm>
-                                      <a:off x="0" y="0"/>
-                                      <a:ext cx="2089785" cy="467995"/>
-                                    </a:xfrm>
-                                    <a:prstGeom prst="rect">
-                                      <a:avLst/>
-                                    </a:prstGeom>
-                                    <a:noFill/>
-                                    <a:ln>
-                                      <a:noFill/>
-                                    </a:ln>
-                                  </pic:spPr>
-                                </pic:pic>
-                              </a:graphicData>
-                            </a:graphic>
-                          </wp:inline>
-                        </w:drawing>
-                      </w:r>
-                    </w:p>
-                  </w:txbxContent>
-                </v:textbox>
-                <w10:wrap type="square"/>
-              </v:shape>
-            </w:pict>
-          </mc:Fallback>
-        </mc:AlternateContent>
-      </w:r>
     </w:p>
     <w:p>
       <w:pPr>
@@ -1210,6 +830,8 @@
           <w:u w:val="single"/>
         </w:rPr>
       </w:pPr>
+      <w:bookmarkStart w:id="0" w:name="_GoBack"/>
+      <w:bookmarkEnd w:id="0"/>
     </w:p>
     <w:p>
       <w:pPr>
@@ -1414,10 +1036,11 @@
       </w:pPr>
     </w:p>
     <w:sectPr>
-      <w:headerReference w:type="even" r:id="rId12"/>
-      <w:headerReference w:type="default" r:id="rId13"/>
-      <w:footerReference w:type="even" r:id="rId14"/>
-      <w:footerReference w:type="default" r:id="rId15"/>
+      <w:headerReference w:type="even" r:id="rId10"/>
+      <w:headerReference w:type="default" r:id="rId11"/>
+      <w:footerReference w:type="even" r:id="rId12"/>
+      <w:footerReference w:type="default" r:id="rId13"/>
+      <w:footerReference w:type="first" r:id="rId14"/>
       <w:pgSz w:w="11900" w:h="16840"/>
       <w:pgMar w:top="1440" w:right="1800" w:bottom="1440" w:left="1800" w:header="708" w:footer="708" w:gutter="0"/>
       <w:cols w:space="708"/>
@@ -1575,7 +1198,7 @@
       <mc:AlternateContent>
         <mc:Choice Requires="wps">
           <w:drawing>
-            <wp:anchor distT="0" distB="0" distL="114300" distR="114300" simplePos="0" relativeHeight="251658240" behindDoc="0" locked="0" layoutInCell="1" allowOverlap="1">
+            <wp:anchor distT="0" distB="0" distL="114300" distR="114300" simplePos="0" relativeHeight="251658240" behindDoc="0" locked="0" layoutInCell="1" allowOverlap="1" wp14:anchorId="644A85E6" wp14:editId="19FFA9BD">
               <wp:simplePos x="0" y="0"/>
               <wp:positionH relativeFrom="column">
                 <wp:posOffset>4343400</wp:posOffset>
@@ -1625,10 +1248,10 @@
                               <w:lang w:val="en-US"/>
                             </w:rPr>
                             <w:drawing>
-                              <wp:inline distT="0" distB="0" distL="0" distR="0">
+                              <wp:inline distT="0" distB="0" distL="0" distR="0" wp14:anchorId="659A3F25" wp14:editId="69755B03">
                                 <wp:extent cx="990600" cy="522605"/>
                                 <wp:effectExtent l="0" t="0" r="0" b="10795"/>
-                                <wp:docPr id="3" name="Picture 3"/>
+                                <wp:docPr id="8" name="Picture 8"/>
                                 <wp:cNvGraphicFramePr>
                                   <a:graphicFrameLocks xmlns:a="http://schemas.openxmlformats.org/drawingml/2006/main" noChangeAspect="1"/>
                                 </wp:cNvGraphicFramePr>
@@ -1729,7 +1352,7 @@
                                   </pic:cNvPicPr>
                                 </pic:nvPicPr>
                                 <pic:blipFill>
-                                  <a:blip r:embed="rId1">
+                                  <a:blip r:embed="rId2">
                                     <a:extLst>
                                       <a:ext uri="{28A0092B-C50C-407E-A947-70E740481C1C}">
                                         <a14:useLocalDpi xmlns:a14="http://schemas.microsoft.com/office/drawing/2010/main" val="0"/>
@@ -1777,7 +1400,7 @@
       <mc:AlternateContent>
         <mc:Choice Requires="wps">
           <w:drawing>
-            <wp:anchor distT="0" distB="0" distL="114300" distR="114300" simplePos="0" relativeHeight="251657216" behindDoc="0" locked="0" layoutInCell="1" allowOverlap="1">
+            <wp:anchor distT="0" distB="0" distL="114300" distR="114300" simplePos="0" relativeHeight="251657216" behindDoc="0" locked="0" layoutInCell="1" allowOverlap="1" wp14:anchorId="001F81B2" wp14:editId="53BF2875">
               <wp:simplePos x="0" y="0"/>
               <wp:positionH relativeFrom="column">
                 <wp:posOffset>-342265</wp:posOffset>
@@ -1827,10 +1450,10 @@
                               <w:lang w:val="en-US"/>
                             </w:rPr>
                             <w:drawing>
-                              <wp:inline distT="0" distB="0" distL="0" distR="0">
+                              <wp:inline distT="0" distB="0" distL="0" distR="0" wp14:anchorId="31CE37B3" wp14:editId="4F3B9BBA">
                                 <wp:extent cx="1284605" cy="294005"/>
                                 <wp:effectExtent l="0" t="0" r="10795" b="10795"/>
-                                <wp:docPr id="4" name="Picture 1"/>
+                                <wp:docPr id="10" name="Picture 1"/>
                                 <wp:cNvGraphicFramePr>
                                   <a:graphicFrameLocks xmlns:a="http://schemas.openxmlformats.org/drawingml/2006/main" noChangeAspect="1"/>
                                 </wp:cNvGraphicFramePr>
@@ -1844,7 +1467,7 @@
                                         </pic:cNvPicPr>
                                       </pic:nvPicPr>
                                       <pic:blipFill>
-                                        <a:blip r:embed="rId2">
+                                        <a:blip r:embed="rId3">
                                           <a:extLst>
                                             <a:ext uri="{28A0092B-C50C-407E-A947-70E740481C1C}">
                                               <a14:useLocalDpi xmlns:a14="http://schemas.microsoft.com/office/drawing/2010/main" val="0"/>
@@ -1927,7 +1550,7 @@
                                   </pic:cNvPicPr>
                                 </pic:nvPicPr>
                                 <pic:blipFill>
-                                  <a:blip r:embed="rId2">
+                                  <a:blip r:embed="rId4">
                                     <a:extLst>
                                       <a:ext uri="{28A0092B-C50C-407E-A947-70E740481C1C}">
                                         <a14:useLocalDpi xmlns:a14="http://schemas.microsoft.com/office/drawing/2010/main" val="0"/>
@@ -1976,6 +1599,429 @@
       <w:pStyle w:val="Footer"/>
       <w:ind w:right="360"/>
     </w:pPr>
+  </w:p>
+</w:ftr>
+</file>
+
+<file path=word/footer3.xml><?xml version="1.0" encoding="utf-8"?>
+<w:ftr xmlns:wpc="http://schemas.microsoft.com/office/word/2010/wordprocessingCanvas" xmlns:mo="http://schemas.microsoft.com/office/mac/office/2008/main" xmlns:mc="http://schemas.openxmlformats.org/markup-compatibility/2006" xmlns:mv="urn:schemas-microsoft-com:mac:vml" xmlns:o="urn:schemas-microsoft-com:office:office" xmlns:r="http://schemas.openxmlformats.org/officeDocument/2006/relationships" xmlns:m="http://schemas.openxmlformats.org/officeDocument/2006/math" xmlns:v="urn:schemas-microsoft-com:vml" xmlns:wp14="http://schemas.microsoft.com/office/word/2010/wordprocessingDrawing" xmlns:wp="http://schemas.openxmlformats.org/drawingml/2006/wordprocessingDrawing" xmlns:w10="urn:schemas-microsoft-com:office:word" xmlns:w="http://schemas.openxmlformats.org/wordprocessingml/2006/main" xmlns:w14="http://schemas.microsoft.com/office/word/2010/wordml" xmlns:wpg="http://schemas.microsoft.com/office/word/2010/wordprocessingGroup" xmlns:wpi="http://schemas.microsoft.com/office/word/2010/wordprocessingInk" xmlns:wne="http://schemas.microsoft.com/office/word/2006/wordml" xmlns:wps="http://schemas.microsoft.com/office/word/2010/wordprocessingShape" mc:Ignorable="w14 wp14">
+  <w:p>
+    <w:pPr>
+      <w:pStyle w:val="Footer"/>
+    </w:pPr>
+    <w:r>
+      <w:rPr>
+        <w:noProof/>
+        <w:lang w:val="en-US"/>
+      </w:rPr>
+      <mc:AlternateContent>
+        <mc:Choice Requires="wps">
+          <w:drawing>
+            <wp:anchor distT="0" distB="0" distL="114300" distR="114300" simplePos="0" relativeHeight="251660288" behindDoc="0" locked="0" layoutInCell="1" allowOverlap="1" wp14:anchorId="67800371" wp14:editId="351106B4">
+              <wp:simplePos x="0" y="0"/>
+              <wp:positionH relativeFrom="column">
+                <wp:posOffset>-342265</wp:posOffset>
+              </wp:positionH>
+              <wp:positionV relativeFrom="paragraph">
+                <wp:posOffset>-235585</wp:posOffset>
+              </wp:positionV>
+              <wp:extent cx="2514600" cy="800100"/>
+              <wp:effectExtent l="0" t="0" r="0" b="12700"/>
+              <wp:wrapSquare wrapText="bothSides"/>
+              <wp:docPr id="5" name="Text Box 3"/>
+              <wp:cNvGraphicFramePr>
+                <a:graphicFrameLocks xmlns:a="http://schemas.openxmlformats.org/drawingml/2006/main"/>
+              </wp:cNvGraphicFramePr>
+              <a:graphic xmlns:a="http://schemas.openxmlformats.org/drawingml/2006/main">
+                <a:graphicData uri="http://schemas.microsoft.com/office/word/2010/wordprocessingShape">
+                  <wps:wsp>
+                    <wps:cNvSpPr txBox="1">
+                      <a:spLocks/>
+                    </wps:cNvSpPr>
+                    <wps:spPr>
+                      <a:xfrm>
+                        <a:off x="0" y="0"/>
+                        <a:ext cx="2514600" cy="800100"/>
+                      </a:xfrm>
+                      <a:prstGeom prst="rect">
+                        <a:avLst/>
+                      </a:prstGeom>
+                      <a:noFill/>
+                      <a:ln>
+                        <a:noFill/>
+                      </a:ln>
+                      <a:effectLst/>
+                      <a:extLst>
+                        <a:ext uri="{C572A759-6A51-4108-AA02-DFA0A04FC94B}">
+                          <ma14:wrappingTextBoxFlag xmlns:ma14="http://schemas.microsoft.com/office/mac/drawingml/2011/main"/>
+                        </a:ext>
+                      </a:extLst>
+                    </wps:spPr>
+                    <wps:txbx>
+                      <w:txbxContent>
+                        <w:p>
+                          <w:r>
+                            <w:rPr>
+                              <w:rFonts w:ascii="Helvetica" w:hAnsi="Helvetica" w:cs="Helvetica"/>
+                              <w:noProof/>
+                              <w:lang w:val="en-US"/>
+                            </w:rPr>
+                            <w:drawing>
+                              <wp:inline distT="0" distB="0" distL="0" distR="0" wp14:anchorId="2B2C3217" wp14:editId="598A6329">
+                                <wp:extent cx="2089785" cy="467995"/>
+                                <wp:effectExtent l="0" t="0" r="0" b="0"/>
+                                <wp:docPr id="11" name="Picture 1"/>
+                                <wp:cNvGraphicFramePr>
+                                  <a:graphicFrameLocks xmlns:a="http://schemas.openxmlformats.org/drawingml/2006/main" noChangeAspect="1"/>
+                                </wp:cNvGraphicFramePr>
+                                <a:graphic xmlns:a="http://schemas.openxmlformats.org/drawingml/2006/main">
+                                  <a:graphicData uri="http://schemas.openxmlformats.org/drawingml/2006/picture">
+                                    <pic:pic xmlns:pic="http://schemas.openxmlformats.org/drawingml/2006/picture">
+                                      <pic:nvPicPr>
+                                        <pic:cNvPr id="0" name="Picture 1"/>
+                                        <pic:cNvPicPr>
+                                          <a:picLocks noChangeAspect="1" noChangeArrowheads="1"/>
+                                        </pic:cNvPicPr>
+                                      </pic:nvPicPr>
+                                      <pic:blipFill>
+                                        <a:blip r:embed="rId1">
+                                          <a:extLst>
+                                            <a:ext uri="{28A0092B-C50C-407E-A947-70E740481C1C}">
+                                              <a14:useLocalDpi xmlns:a14="http://schemas.microsoft.com/office/drawing/2010/main" val="0"/>
+                                            </a:ext>
+                                          </a:extLst>
+                                        </a:blip>
+                                        <a:srcRect/>
+                                        <a:stretch>
+                                          <a:fillRect/>
+                                        </a:stretch>
+                                      </pic:blipFill>
+                                      <pic:spPr bwMode="auto">
+                                        <a:xfrm>
+                                          <a:off x="0" y="0"/>
+                                          <a:ext cx="2089785" cy="467995"/>
+                                        </a:xfrm>
+                                        <a:prstGeom prst="rect">
+                                          <a:avLst/>
+                                        </a:prstGeom>
+                                        <a:noFill/>
+                                        <a:ln>
+                                          <a:noFill/>
+                                        </a:ln>
+                                      </pic:spPr>
+                                    </pic:pic>
+                                  </a:graphicData>
+                                </a:graphic>
+                              </wp:inline>
+                            </w:drawing>
+                          </w:r>
+                        </w:p>
+                      </w:txbxContent>
+                    </wps:txbx>
+                    <wps:bodyPr rot="0" spcFirstLastPara="0" vertOverflow="overflow" horzOverflow="overflow" vert="horz" wrap="square" lIns="91440" tIns="45720" rIns="91440" bIns="45720" numCol="1" spcCol="0" rtlCol="0" fromWordArt="0" anchor="t" anchorCtr="0" forceAA="0" compatLnSpc="1">
+                      <a:prstTxWarp prst="textNoShape">
+                        <a:avLst/>
+                      </a:prstTxWarp>
+                      <a:noAutofit/>
+                    </wps:bodyPr>
+                  </wps:wsp>
+                </a:graphicData>
+              </a:graphic>
+              <wp14:sizeRelH relativeFrom="margin">
+                <wp14:pctWidth>0</wp14:pctWidth>
+              </wp14:sizeRelH>
+              <wp14:sizeRelV relativeFrom="margin">
+                <wp14:pctHeight>0</wp14:pctHeight>
+              </wp14:sizeRelV>
+            </wp:anchor>
+          </w:drawing>
+        </mc:Choice>
+        <mc:Fallback>
+          <w:pict>
+            <v:shapetype id="_x0000_t202" coordsize="21600,21600" o:spt="202" path="m0,0l0,21600,21600,21600,21600,0xe">
+              <v:stroke joinstyle="miter"/>
+              <v:path gradientshapeok="t" o:connecttype="rect"/>
+            </v:shapetype>
+            <v:shape id="Text Box 3" o:spid="_x0000_s1028" type="#_x0000_t202" style="position:absolute;margin-left:-26.9pt;margin-top:-18.5pt;width:198pt;height:63pt;z-index:251660288;visibility:visible;mso-wrap-style:square;mso-width-percent:0;mso-height-percent:0;mso-wrap-distance-left:9pt;mso-wrap-distance-top:0;mso-wrap-distance-right:9pt;mso-wrap-distance-bottom:0;mso-position-horizontal:absolute;mso-position-horizontal-relative:text;mso-position-vertical:absolute;mso-position-vertical-relative:text;mso-width-percent:0;mso-height-percent:0;mso-width-relative:margin;mso-height-relative:margin;v-text-anchor:top" o:gfxdata="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" filled="f" stroked="f">
+              <v:path arrowok="t"/>
+              <v:textbox>
+                <w:txbxContent>
+                  <w:p>
+                    <w:r>
+                      <w:rPr>
+                        <w:rFonts w:ascii="Helvetica" w:hAnsi="Helvetica" w:cs="Helvetica"/>
+                        <w:noProof/>
+                        <w:lang w:val="en-US"/>
+                      </w:rPr>
+                      <w:drawing>
+                        <wp:inline distT="0" distB="0" distL="0" distR="0" wp14:anchorId="2B2C3217" wp14:editId="598A6329">
+                          <wp:extent cx="2089785" cy="467995"/>
+                          <wp:effectExtent l="0" t="0" r="0" b="0"/>
+                          <wp:docPr id="11" name="Picture 1"/>
+                          <wp:cNvGraphicFramePr>
+                            <a:graphicFrameLocks xmlns:a="http://schemas.openxmlformats.org/drawingml/2006/main" noChangeAspect="1"/>
+                          </wp:cNvGraphicFramePr>
+                          <a:graphic xmlns:a="http://schemas.openxmlformats.org/drawingml/2006/main">
+                            <a:graphicData uri="http://schemas.openxmlformats.org/drawingml/2006/picture">
+                              <pic:pic xmlns:pic="http://schemas.openxmlformats.org/drawingml/2006/picture">
+                                <pic:nvPicPr>
+                                  <pic:cNvPr id="0" name="Picture 1"/>
+                                  <pic:cNvPicPr>
+                                    <a:picLocks noChangeAspect="1" noChangeArrowheads="1"/>
+                                  </pic:cNvPicPr>
+                                </pic:nvPicPr>
+                                <pic:blipFill>
+                                  <a:blip r:embed="rId1">
+                                    <a:extLst>
+                                      <a:ext uri="{28A0092B-C50C-407E-A947-70E740481C1C}">
+                                        <a14:useLocalDpi xmlns:a14="http://schemas.microsoft.com/office/drawing/2010/main" val="0"/>
+                                      </a:ext>
+                                    </a:extLst>
+                                  </a:blip>
+                                  <a:srcRect/>
+                                  <a:stretch>
+                                    <a:fillRect/>
+                                  </a:stretch>
+                                </pic:blipFill>
+                                <pic:spPr bwMode="auto">
+                                  <a:xfrm>
+                                    <a:off x="0" y="0"/>
+                                    <a:ext cx="2089785" cy="467995"/>
+                                  </a:xfrm>
+                                  <a:prstGeom prst="rect">
+                                    <a:avLst/>
+                                  </a:prstGeom>
+                                  <a:noFill/>
+                                  <a:ln>
+                                    <a:noFill/>
+                                  </a:ln>
+                                </pic:spPr>
+                              </pic:pic>
+                            </a:graphicData>
+                          </a:graphic>
+                        </wp:inline>
+                      </w:drawing>
+                    </w:r>
+                  </w:p>
+                </w:txbxContent>
+              </v:textbox>
+              <w10:wrap type="square"/>
+            </v:shape>
+          </w:pict>
+        </mc:Fallback>
+      </mc:AlternateContent>
+    </w:r>
+    <w:r>
+      <w:ptab w:relativeTo="margin" w:alignment="center" w:leader="none"/>
+    </w:r>
+    <w:r>
+      <w:ptab w:relativeTo="margin" w:alignment="right" w:leader="none"/>
+    </w:r>
+    <w:r>
+      <w:rPr>
+        <w:noProof/>
+        <w:lang w:val="en-US"/>
+      </w:rPr>
+      <w:t xml:space="preserve"> </w:t>
+    </w:r>
+    <w:r>
+      <w:rPr>
+        <w:noProof/>
+        <w:lang w:val="en-US"/>
+      </w:rPr>
+      <mc:AlternateContent>
+        <mc:Choice Requires="wps">
+          <w:drawing>
+            <wp:anchor distT="0" distB="0" distL="114300" distR="114300" simplePos="0" relativeHeight="251662336" behindDoc="0" locked="0" layoutInCell="1" allowOverlap="1" wp14:anchorId="693AFC82" wp14:editId="16F5EE41">
+              <wp:simplePos x="0" y="0"/>
+              <wp:positionH relativeFrom="column">
+                <wp:posOffset>3771900</wp:posOffset>
+              </wp:positionH>
+              <wp:positionV relativeFrom="paragraph">
+                <wp:posOffset>-464185</wp:posOffset>
+              </wp:positionV>
+              <wp:extent cx="2057400" cy="914400"/>
+              <wp:effectExtent l="0" t="0" r="0" b="0"/>
+              <wp:wrapSquare wrapText="bothSides"/>
+              <wp:docPr id="6" name="Text Box 5"/>
+              <wp:cNvGraphicFramePr>
+                <a:graphicFrameLocks xmlns:a="http://schemas.openxmlformats.org/drawingml/2006/main"/>
+              </wp:cNvGraphicFramePr>
+              <a:graphic xmlns:a="http://schemas.openxmlformats.org/drawingml/2006/main">
+                <a:graphicData uri="http://schemas.microsoft.com/office/word/2010/wordprocessingShape">
+                  <wps:wsp>
+                    <wps:cNvSpPr txBox="1">
+                      <a:spLocks/>
+                    </wps:cNvSpPr>
+                    <wps:spPr>
+                      <a:xfrm>
+                        <a:off x="0" y="0"/>
+                        <a:ext cx="2057400" cy="914400"/>
+                      </a:xfrm>
+                      <a:prstGeom prst="rect">
+                        <a:avLst/>
+                      </a:prstGeom>
+                      <a:noFill/>
+                      <a:ln>
+                        <a:noFill/>
+                      </a:ln>
+                      <a:effectLst/>
+                      <a:extLst>
+                        <a:ext uri="{C572A759-6A51-4108-AA02-DFA0A04FC94B}">
+                          <ma14:wrappingTextBoxFlag xmlns:ma14="http://schemas.microsoft.com/office/mac/drawingml/2011/main"/>
+                        </a:ext>
+                      </a:extLst>
+                    </wps:spPr>
+                    <wps:txbx>
+                      <w:txbxContent>
+                        <w:p>
+                          <w:r>
+                            <w:rPr>
+                              <w:rFonts w:ascii="Helvetica" w:hAnsi="Helvetica" w:cs="Helvetica"/>
+                              <w:noProof/>
+                              <w:lang w:val="en-US"/>
+                            </w:rPr>
+                            <w:drawing>
+                              <wp:inline distT="0" distB="0" distL="0" distR="0" wp14:anchorId="3FB70713" wp14:editId="6B973BCA">
+                                <wp:extent cx="1621790" cy="783590"/>
+                                <wp:effectExtent l="0" t="0" r="3810" b="3810"/>
+                                <wp:docPr id="12" name="Picture 3"/>
+                                <wp:cNvGraphicFramePr>
+                                  <a:graphicFrameLocks xmlns:a="http://schemas.openxmlformats.org/drawingml/2006/main" noChangeAspect="1"/>
+                                </wp:cNvGraphicFramePr>
+                                <a:graphic xmlns:a="http://schemas.openxmlformats.org/drawingml/2006/main">
+                                  <a:graphicData uri="http://schemas.openxmlformats.org/drawingml/2006/picture">
+                                    <pic:pic xmlns:pic="http://schemas.openxmlformats.org/drawingml/2006/picture">
+                                      <pic:nvPicPr>
+                                        <pic:cNvPr id="0" name="Picture 3"/>
+                                        <pic:cNvPicPr>
+                                          <a:picLocks noChangeAspect="1" noChangeArrowheads="1"/>
+                                        </pic:cNvPicPr>
+                                      </pic:nvPicPr>
+                                      <pic:blipFill>
+                                        <a:blip r:embed="rId2">
+                                          <a:extLst>
+                                            <a:ext uri="{28A0092B-C50C-407E-A947-70E740481C1C}">
+                                              <a14:useLocalDpi xmlns:a14="http://schemas.microsoft.com/office/drawing/2010/main" val="0"/>
+                                            </a:ext>
+                                          </a:extLst>
+                                        </a:blip>
+                                        <a:srcRect/>
+                                        <a:stretch>
+                                          <a:fillRect/>
+                                        </a:stretch>
+                                      </pic:blipFill>
+                                      <pic:spPr bwMode="auto">
+                                        <a:xfrm>
+                                          <a:off x="0" y="0"/>
+                                          <a:ext cx="1621790" cy="783590"/>
+                                        </a:xfrm>
+                                        <a:prstGeom prst="rect">
+                                          <a:avLst/>
+                                        </a:prstGeom>
+                                        <a:noFill/>
+                                        <a:ln>
+                                          <a:noFill/>
+                                        </a:ln>
+                                      </pic:spPr>
+                                    </pic:pic>
+                                  </a:graphicData>
+                                </a:graphic>
+                              </wp:inline>
+                            </w:drawing>
+                          </w:r>
+                        </w:p>
+                      </w:txbxContent>
+                    </wps:txbx>
+                    <wps:bodyPr rot="0" spcFirstLastPara="0" vertOverflow="overflow" horzOverflow="overflow" vert="horz" wrap="square" lIns="91440" tIns="45720" rIns="91440" bIns="45720" numCol="1" spcCol="0" rtlCol="0" fromWordArt="0" anchor="t" anchorCtr="0" forceAA="0" compatLnSpc="1">
+                      <a:prstTxWarp prst="textNoShape">
+                        <a:avLst/>
+                      </a:prstTxWarp>
+                      <a:noAutofit/>
+                    </wps:bodyPr>
+                  </wps:wsp>
+                </a:graphicData>
+              </a:graphic>
+              <wp14:sizeRelH relativeFrom="margin">
+                <wp14:pctWidth>0</wp14:pctWidth>
+              </wp14:sizeRelH>
+              <wp14:sizeRelV relativeFrom="margin">
+                <wp14:pctHeight>0</wp14:pctHeight>
+              </wp14:sizeRelV>
+            </wp:anchor>
+          </w:drawing>
+        </mc:Choice>
+        <mc:Fallback>
+          <w:pict>
+            <v:shape id="Text Box 5" o:spid="_x0000_s1029" type="#_x0000_t202" style="position:absolute;margin-left:297pt;margin-top:-36.5pt;width:162pt;height:1in;z-index:251662336;visibility:visible;mso-wrap-style:square;mso-width-percent:0;mso-height-percent:0;mso-wrap-distance-left:9pt;mso-wrap-distance-top:0;mso-wrap-distance-right:9pt;mso-wrap-distance-bottom:0;mso-position-horizontal:absolute;mso-position-horizontal-relative:text;mso-position-vertical:absolute;mso-position-vertical-relative:text;mso-width-percent:0;mso-height-percent:0;mso-width-relative:margin;mso-height-relative:margin;v-text-anchor:top" o:gfxdata="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" filled="f" stroked="f">
+              <v:path arrowok="t"/>
+              <v:textbox>
+                <w:txbxContent>
+                  <w:p>
+                    <w:r>
+                      <w:rPr>
+                        <w:rFonts w:ascii="Helvetica" w:hAnsi="Helvetica" w:cs="Helvetica"/>
+                        <w:noProof/>
+                        <w:lang w:val="en-US"/>
+                      </w:rPr>
+                      <w:drawing>
+                        <wp:inline distT="0" distB="0" distL="0" distR="0" wp14:anchorId="3FB70713" wp14:editId="6B973BCA">
+                          <wp:extent cx="1621790" cy="783590"/>
+                          <wp:effectExtent l="0" t="0" r="3810" b="3810"/>
+                          <wp:docPr id="12" name="Picture 3"/>
+                          <wp:cNvGraphicFramePr>
+                            <a:graphicFrameLocks xmlns:a="http://schemas.openxmlformats.org/drawingml/2006/main" noChangeAspect="1"/>
+                          </wp:cNvGraphicFramePr>
+                          <a:graphic xmlns:a="http://schemas.openxmlformats.org/drawingml/2006/main">
+                            <a:graphicData uri="http://schemas.openxmlformats.org/drawingml/2006/picture">
+                              <pic:pic xmlns:pic="http://schemas.openxmlformats.org/drawingml/2006/picture">
+                                <pic:nvPicPr>
+                                  <pic:cNvPr id="0" name="Picture 3"/>
+                                  <pic:cNvPicPr>
+                                    <a:picLocks noChangeAspect="1" noChangeArrowheads="1"/>
+                                  </pic:cNvPicPr>
+                                </pic:nvPicPr>
+                                <pic:blipFill>
+                                  <a:blip r:embed="rId2">
+                                    <a:extLst>
+                                      <a:ext uri="{28A0092B-C50C-407E-A947-70E740481C1C}">
+                                        <a14:useLocalDpi xmlns:a14="http://schemas.microsoft.com/office/drawing/2010/main" val="0"/>
+                                      </a:ext>
+                                    </a:extLst>
+                                  </a:blip>
+                                  <a:srcRect/>
+                                  <a:stretch>
+                                    <a:fillRect/>
+                                  </a:stretch>
+                                </pic:blipFill>
+                                <pic:spPr bwMode="auto">
+                                  <a:xfrm>
+                                    <a:off x="0" y="0"/>
+                                    <a:ext cx="1621790" cy="783590"/>
+                                  </a:xfrm>
+                                  <a:prstGeom prst="rect">
+                                    <a:avLst/>
+                                  </a:prstGeom>
+                                  <a:noFill/>
+                                  <a:ln>
+                                    <a:noFill/>
+                                  </a:ln>
+                                </pic:spPr>
+                              </pic:pic>
+                            </a:graphicData>
+                          </a:graphic>
+                        </wp:inline>
+                      </w:drawing>
+                    </w:r>
+                  </w:p>
+                </w:txbxContent>
+              </v:textbox>
+              <w10:wrap type="square"/>
+            </v:shape>
+          </w:pict>
+        </mc:Fallback>
+      </mc:AlternateContent>
+    </w:r>
   </w:p>
 </w:ftr>
 </file>
@@ -9476,7 +9522,7 @@
 </file>
 
 <file path=customXml/itemProps2.xml><?xml version="1.0" encoding="utf-8"?>
-<ds:datastoreItem xmlns:ds="http://schemas.openxmlformats.org/officeDocument/2006/customXml" ds:itemID="{FDB34093-134D-B447-9E65-9AD22C48FDA2}">
+<ds:datastoreItem xmlns:ds="http://schemas.openxmlformats.org/officeDocument/2006/customXml" ds:itemID="{454E220C-7ED8-ED47-BFFA-6A64596DFA90}">
   <ds:schemaRefs>
     <ds:schemaRef ds:uri="http://schemas.openxmlformats.org/officeDocument/2006/bibliography"/>
   </ds:schemaRefs>

</xml_diff>

<commit_message>
Charte graphie màj (mêmes instructions que pour le premier commit) + PAQ
</commit_message>
<xml_diff>
--- a/QU/Charte graphique.docx
+++ b/QU/Charte graphique.docx
@@ -830,8 +830,6 @@
           <w:u w:val="single"/>
         </w:rPr>
       </w:pPr>
-      <w:bookmarkStart w:id="0" w:name="_GoBack"/>
-      <w:bookmarkEnd w:id="0"/>
     </w:p>
     <w:p>
       <w:pPr>
@@ -865,23 +863,33 @@
     </w:p>
     <w:p>
       <w:pPr>
+        <w:pStyle w:val="TOC1"/>
+        <w:tabs>
+          <w:tab w:val="left" w:pos="422"/>
+          <w:tab w:val="right" w:pos="8290"/>
+        </w:tabs>
         <w:rPr>
-          <w:rStyle w:val="BookTitle"/>
-          <w:b w:val="0"/>
+          <w:rFonts w:ascii="Athelas Regular" w:hAnsi="Athelas Regular" w:cs="Arial"/>
+          <w:color w:val="262626"/>
           <w:sz w:val="52"/>
+          <w:szCs w:val="70"/>
         </w:rPr>
       </w:pPr>
       <w:r>
         <w:rPr>
-          <w:rStyle w:val="BookTitle"/>
-          <w:b w:val="0"/>
+          <w:rFonts w:ascii="Athelas Regular" w:hAnsi="Athelas Regular" w:cs="Arial"/>
+          <w:color w:val="262626"/>
           <w:sz w:val="52"/>
+          <w:szCs w:val="70"/>
         </w:rPr>
         <w:lastRenderedPageBreak/>
-        <w:t xml:space="preserve">SOMMAIRE </w:t>
+        <w:t>SOMMAIRE</w:t>
       </w:r>
     </w:p>
-    <w:p/>
+    <w:p>
+      <w:bookmarkStart w:id="0" w:name="_GoBack"/>
+      <w:bookmarkEnd w:id="0"/>
+    </w:p>
     <w:p/>
     <w:p/>
     <w:p/>
@@ -1198,7 +1206,7 @@
       <mc:AlternateContent>
         <mc:Choice Requires="wps">
           <w:drawing>
-            <wp:anchor distT="0" distB="0" distL="114300" distR="114300" simplePos="0" relativeHeight="251658240" behindDoc="0" locked="0" layoutInCell="1" allowOverlap="1" wp14:anchorId="644A85E6" wp14:editId="19FFA9BD">
+            <wp:anchor distT="0" distB="0" distL="114300" distR="114300" simplePos="0" relativeHeight="251658240" behindDoc="0" locked="0" layoutInCell="1" allowOverlap="1" wp14:anchorId="3F17DC7A" wp14:editId="11721B0D">
               <wp:simplePos x="0" y="0"/>
               <wp:positionH relativeFrom="column">
                 <wp:posOffset>4343400</wp:posOffset>
@@ -1248,7 +1256,7 @@
                               <w:lang w:val="en-US"/>
                             </w:rPr>
                             <w:drawing>
-                              <wp:inline distT="0" distB="0" distL="0" distR="0" wp14:anchorId="659A3F25" wp14:editId="69755B03">
+                              <wp:inline distT="0" distB="0" distL="0" distR="0" wp14:anchorId="49D87B6A" wp14:editId="11035F70">
                                 <wp:extent cx="990600" cy="522605"/>
                                 <wp:effectExtent l="0" t="0" r="0" b="10795"/>
                                 <wp:docPr id="8" name="Picture 8"/>
@@ -1323,7 +1331,7 @@
               <v:stroke joinstyle="miter"/>
               <v:path gradientshapeok="t" o:connecttype="rect"/>
             </v:shapetype>
-            <v:shape id="Text Box 9" o:spid="_x0000_s1028" type="#_x0000_t202" style="position:absolute;left:0;text-align:left;margin-left:342pt;margin-top:-20.25pt;width:108pt;height:54pt;z-index:251658240;visibility:visible;mso-wrap-style:square;mso-width-percent:0;mso-height-percent:0;mso-wrap-distance-left:9pt;mso-wrap-distance-top:0;mso-wrap-distance-right:9pt;mso-wrap-distance-bottom:0;mso-position-horizontal:absolute;mso-position-horizontal-relative:text;mso-position-vertical:absolute;mso-position-vertical-relative:text;mso-width-percent:0;mso-height-percent:0;mso-width-relative:margin;mso-height-relative:margin;v-text-anchor:top" o:gfxdata="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" filled="f" stroked="f">
+            <v:shape id="Text Box 9" o:spid="_x0000_s1026" type="#_x0000_t202" style="position:absolute;left:0;text-align:left;margin-left:342pt;margin-top:-20.25pt;width:108pt;height:54pt;z-index:251658240;visibility:visible;mso-wrap-style:square;mso-width-percent:0;mso-height-percent:0;mso-wrap-distance-left:9pt;mso-wrap-distance-top:0;mso-wrap-distance-right:9pt;mso-wrap-distance-bottom:0;mso-position-horizontal:absolute;mso-position-horizontal-relative:text;mso-position-vertical:absolute;mso-position-vertical-relative:text;mso-width-percent:0;mso-height-percent:0;mso-width-relative:margin;mso-height-relative:margin;v-text-anchor:top" o:gfxdata="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" filled="f" stroked="f">
               <v:path arrowok="t"/>
               <v:textbox>
                 <w:txbxContent>
@@ -1335,10 +1343,10 @@
                         <w:lang w:val="en-US"/>
                       </w:rPr>
                       <w:drawing>
-                        <wp:inline distT="0" distB="0" distL="0" distR="0">
+                        <wp:inline distT="0" distB="0" distL="0" distR="0" wp14:anchorId="49D87B6A" wp14:editId="11035F70">
                           <wp:extent cx="990600" cy="522605"/>
                           <wp:effectExtent l="0" t="0" r="0" b="10795"/>
-                          <wp:docPr id="3" name="Picture 3"/>
+                          <wp:docPr id="8" name="Picture 8"/>
                           <wp:cNvGraphicFramePr>
                             <a:graphicFrameLocks xmlns:a="http://schemas.openxmlformats.org/drawingml/2006/main" noChangeAspect="1"/>
                           </wp:cNvGraphicFramePr>
@@ -1400,7 +1408,7 @@
       <mc:AlternateContent>
         <mc:Choice Requires="wps">
           <w:drawing>
-            <wp:anchor distT="0" distB="0" distL="114300" distR="114300" simplePos="0" relativeHeight="251657216" behindDoc="0" locked="0" layoutInCell="1" allowOverlap="1" wp14:anchorId="001F81B2" wp14:editId="53BF2875">
+            <wp:anchor distT="0" distB="0" distL="114300" distR="114300" simplePos="0" relativeHeight="251657216" behindDoc="0" locked="0" layoutInCell="1" allowOverlap="1" wp14:anchorId="61847652" wp14:editId="31BC1543">
               <wp:simplePos x="0" y="0"/>
               <wp:positionH relativeFrom="column">
                 <wp:posOffset>-342265</wp:posOffset>
@@ -1450,7 +1458,7 @@
                               <w:lang w:val="en-US"/>
                             </w:rPr>
                             <w:drawing>
-                              <wp:inline distT="0" distB="0" distL="0" distR="0" wp14:anchorId="31CE37B3" wp14:editId="4F3B9BBA">
+                              <wp:inline distT="0" distB="0" distL="0" distR="0" wp14:anchorId="4970FB91" wp14:editId="0E6FC624">
                                 <wp:extent cx="1284605" cy="294005"/>
                                 <wp:effectExtent l="0" t="0" r="10795" b="10795"/>
                                 <wp:docPr id="10" name="Picture 1"/>
@@ -1521,7 +1529,7 @@
         </mc:Choice>
         <mc:Fallback>
           <w:pict>
-            <v:shape id="Text Box 7" o:spid="_x0000_s1029" type="#_x0000_t202" style="position:absolute;left:0;text-align:left;margin-left:-26.9pt;margin-top:-2.25pt;width:2in;height:36pt;z-index:251657216;visibility:visible;mso-wrap-style:square;mso-width-percent:0;mso-height-percent:0;mso-wrap-distance-left:9pt;mso-wrap-distance-top:0;mso-wrap-distance-right:9pt;mso-wrap-distance-bottom:0;mso-position-horizontal:absolute;mso-position-horizontal-relative:text;mso-position-vertical:absolute;mso-position-vertical-relative:text;mso-width-percent:0;mso-height-percent:0;mso-width-relative:margin;mso-height-relative:margin;v-text-anchor:top" o:gfxdata="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" filled="f" stroked="f">
+            <v:shape id="Text Box 7" o:spid="_x0000_s1027" type="#_x0000_t202" style="position:absolute;left:0;text-align:left;margin-left:-26.9pt;margin-top:-2.25pt;width:2in;height:36pt;z-index:251657216;visibility:visible;mso-wrap-style:square;mso-width-percent:0;mso-height-percent:0;mso-wrap-distance-left:9pt;mso-wrap-distance-top:0;mso-wrap-distance-right:9pt;mso-wrap-distance-bottom:0;mso-position-horizontal:absolute;mso-position-horizontal-relative:text;mso-position-vertical:absolute;mso-position-vertical-relative:text;mso-width-percent:0;mso-height-percent:0;mso-width-relative:margin;mso-height-relative:margin;v-text-anchor:top" o:gfxdata="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" filled="f" stroked="f">
               <v:path arrowok="t"/>
               <v:textbox>
                 <w:txbxContent>
@@ -1533,10 +1541,10 @@
                         <w:lang w:val="en-US"/>
                       </w:rPr>
                       <w:drawing>
-                        <wp:inline distT="0" distB="0" distL="0" distR="0">
+                        <wp:inline distT="0" distB="0" distL="0" distR="0" wp14:anchorId="4970FB91" wp14:editId="0E6FC624">
                           <wp:extent cx="1284605" cy="294005"/>
                           <wp:effectExtent l="0" t="0" r="10795" b="10795"/>
-                          <wp:docPr id="4" name="Picture 1"/>
+                          <wp:docPr id="10" name="Picture 1"/>
                           <wp:cNvGraphicFramePr>
                             <a:graphicFrameLocks xmlns:a="http://schemas.openxmlformats.org/drawingml/2006/main" noChangeAspect="1"/>
                           </wp:cNvGraphicFramePr>
@@ -1617,7 +1625,7 @@
       <mc:AlternateContent>
         <mc:Choice Requires="wps">
           <w:drawing>
-            <wp:anchor distT="0" distB="0" distL="114300" distR="114300" simplePos="0" relativeHeight="251660288" behindDoc="0" locked="0" layoutInCell="1" allowOverlap="1" wp14:anchorId="67800371" wp14:editId="351106B4">
+            <wp:anchor distT="0" distB="0" distL="114300" distR="114300" simplePos="0" relativeHeight="251660288" behindDoc="0" locked="0" layoutInCell="1" allowOverlap="1" wp14:anchorId="17886D48" wp14:editId="67D510A3">
               <wp:simplePos x="0" y="0"/>
               <wp:positionH relativeFrom="column">
                 <wp:posOffset>-342265</wp:posOffset>
@@ -1667,7 +1675,7 @@
                               <w:lang w:val="en-US"/>
                             </w:rPr>
                             <w:drawing>
-                              <wp:inline distT="0" distB="0" distL="0" distR="0" wp14:anchorId="2B2C3217" wp14:editId="598A6329">
+                              <wp:inline distT="0" distB="0" distL="0" distR="0" wp14:anchorId="71110C19" wp14:editId="3609FDB0">
                                 <wp:extent cx="2089785" cy="467995"/>
                                 <wp:effectExtent l="0" t="0" r="0" b="0"/>
                                 <wp:docPr id="11" name="Picture 1"/>
@@ -1754,7 +1762,7 @@
                         <w:lang w:val="en-US"/>
                       </w:rPr>
                       <w:drawing>
-                        <wp:inline distT="0" distB="0" distL="0" distR="0" wp14:anchorId="2B2C3217" wp14:editId="598A6329">
+                        <wp:inline distT="0" distB="0" distL="0" distR="0" wp14:anchorId="71110C19" wp14:editId="3609FDB0">
                           <wp:extent cx="2089785" cy="467995"/>
                           <wp:effectExtent l="0" t="0" r="0" b="0"/>
                           <wp:docPr id="11" name="Picture 1"/>
@@ -1771,7 +1779,7 @@
                                   </pic:cNvPicPr>
                                 </pic:nvPicPr>
                                 <pic:blipFill>
-                                  <a:blip r:embed="rId1">
+                                  <a:blip r:embed="rId2">
                                     <a:extLst>
                                       <a:ext uri="{28A0092B-C50C-407E-A947-70E740481C1C}">
                                         <a14:useLocalDpi xmlns:a14="http://schemas.microsoft.com/office/drawing/2010/main" val="0"/>
@@ -1832,7 +1840,7 @@
       <mc:AlternateContent>
         <mc:Choice Requires="wps">
           <w:drawing>
-            <wp:anchor distT="0" distB="0" distL="114300" distR="114300" simplePos="0" relativeHeight="251662336" behindDoc="0" locked="0" layoutInCell="1" allowOverlap="1" wp14:anchorId="693AFC82" wp14:editId="16F5EE41">
+            <wp:anchor distT="0" distB="0" distL="114300" distR="114300" simplePos="0" relativeHeight="251662336" behindDoc="0" locked="0" layoutInCell="1" allowOverlap="1" wp14:anchorId="73EC20DE" wp14:editId="44B5D4D1">
               <wp:simplePos x="0" y="0"/>
               <wp:positionH relativeFrom="column">
                 <wp:posOffset>3771900</wp:posOffset>
@@ -1882,7 +1890,7 @@
                               <w:lang w:val="en-US"/>
                             </w:rPr>
                             <w:drawing>
-                              <wp:inline distT="0" distB="0" distL="0" distR="0" wp14:anchorId="3FB70713" wp14:editId="6B973BCA">
+                              <wp:inline distT="0" distB="0" distL="0" distR="0" wp14:anchorId="38562447" wp14:editId="5BBA7B60">
                                 <wp:extent cx="1621790" cy="783590"/>
                                 <wp:effectExtent l="0" t="0" r="3810" b="3810"/>
                                 <wp:docPr id="12" name="Picture 3"/>
@@ -1899,7 +1907,7 @@
                                         </pic:cNvPicPr>
                                       </pic:nvPicPr>
                                       <pic:blipFill>
-                                        <a:blip r:embed="rId2">
+                                        <a:blip r:embed="rId3">
                                           <a:extLst>
                                             <a:ext uri="{28A0092B-C50C-407E-A947-70E740481C1C}">
                                               <a14:useLocalDpi xmlns:a14="http://schemas.microsoft.com/office/drawing/2010/main" val="0"/>
@@ -1965,7 +1973,7 @@
                         <w:lang w:val="en-US"/>
                       </w:rPr>
                       <w:drawing>
-                        <wp:inline distT="0" distB="0" distL="0" distR="0" wp14:anchorId="3FB70713" wp14:editId="6B973BCA">
+                        <wp:inline distT="0" distB="0" distL="0" distR="0" wp14:anchorId="38562447" wp14:editId="5BBA7B60">
                           <wp:extent cx="1621790" cy="783590"/>
                           <wp:effectExtent l="0" t="0" r="3810" b="3810"/>
                           <wp:docPr id="12" name="Picture 3"/>
@@ -1982,7 +1990,7 @@
                                   </pic:cNvPicPr>
                                 </pic:nvPicPr>
                                 <pic:blipFill>
-                                  <a:blip r:embed="rId2">
+                                  <a:blip r:embed="rId4">
                                     <a:extLst>
                                       <a:ext uri="{28A0092B-C50C-407E-A947-70E740481C1C}">
                                         <a14:useLocalDpi xmlns:a14="http://schemas.microsoft.com/office/drawing/2010/main" val="0"/>
@@ -7547,7 +7555,7 @@
     <w:next w:val="Normal"/>
     <w:link w:val="Heading1Char"/>
     <w:qFormat/>
-    <w:rsid w:val="00AA47EA"/>
+    <w:rsid w:val="00923B1C"/>
     <w:pPr>
       <w:numPr>
         <w:numId w:val="44"/>
@@ -7558,7 +7566,7 @@
       <w:rFonts w:ascii="Calibri" w:hAnsi="Calibri" w:cs="Arial"/>
       <w:b/>
       <w:color w:val="262626"/>
-      <w:sz w:val="48"/>
+      <w:sz w:val="40"/>
       <w:szCs w:val="48"/>
     </w:rPr>
   </w:style>
@@ -7568,7 +7576,7 @@
     <w:next w:val="Normal"/>
     <w:link w:val="Heading2Char"/>
     <w:qFormat/>
-    <w:rsid w:val="00AA47EA"/>
+    <w:rsid w:val="00923B1C"/>
     <w:pPr>
       <w:numPr>
         <w:ilvl w:val="1"/>
@@ -7579,7 +7587,7 @@
     <w:rPr>
       <w:rFonts w:ascii="Calibri" w:hAnsi="Calibri" w:cs="Arial"/>
       <w:color w:val="262626"/>
-      <w:sz w:val="48"/>
+      <w:sz w:val="40"/>
       <w:szCs w:val="48"/>
     </w:rPr>
   </w:style>
@@ -7591,7 +7599,7 @@
     <w:uiPriority w:val="9"/>
     <w:unhideWhenUsed/>
     <w:qFormat/>
-    <w:rsid w:val="00AA47EA"/>
+    <w:rsid w:val="00923B1C"/>
     <w:pPr>
       <w:numPr>
         <w:ilvl w:val="2"/>
@@ -7602,7 +7610,7 @@
     <w:rPr>
       <w:rFonts w:ascii="Calibri" w:hAnsi="Calibri" w:cs="Arial"/>
       <w:color w:val="7F7F7F"/>
-      <w:sz w:val="40"/>
+      <w:sz w:val="32"/>
       <w:szCs w:val="48"/>
     </w:rPr>
   </w:style>
@@ -7614,7 +7622,7 @@
     <w:uiPriority w:val="9"/>
     <w:unhideWhenUsed/>
     <w:qFormat/>
-    <w:rsid w:val="00AA47EA"/>
+    <w:rsid w:val="00923B1C"/>
     <w:pPr>
       <w:numPr>
         <w:ilvl w:val="3"/>
@@ -7625,7 +7633,7 @@
     <w:rPr>
       <w:rFonts w:ascii="Calibri" w:hAnsi="Calibri" w:cs="Arial"/>
       <w:color w:val="BFBFBF"/>
-      <w:sz w:val="40"/>
+      <w:sz w:val="28"/>
       <w:szCs w:val="40"/>
     </w:rPr>
   </w:style>
@@ -7659,23 +7667,23 @@
   <w:style w:type="character" w:customStyle="1" w:styleId="Heading1Char">
     <w:name w:val="Heading 1 Char"/>
     <w:link w:val="Heading1"/>
-    <w:rsid w:val="00AA47EA"/>
+    <w:rsid w:val="00923B1C"/>
     <w:rPr>
       <w:rFonts w:ascii="Calibri" w:hAnsi="Calibri" w:cs="Arial"/>
       <w:b/>
       <w:color w:val="262626"/>
-      <w:sz w:val="48"/>
+      <w:sz w:val="40"/>
       <w:szCs w:val="48"/>
     </w:rPr>
   </w:style>
   <w:style w:type="character" w:customStyle="1" w:styleId="Heading2Char">
     <w:name w:val="Heading 2 Char"/>
     <w:link w:val="Heading2"/>
-    <w:rsid w:val="00AA47EA"/>
+    <w:rsid w:val="00923B1C"/>
     <w:rPr>
       <w:rFonts w:ascii="Calibri" w:hAnsi="Calibri" w:cs="Arial"/>
       <w:color w:val="262626"/>
-      <w:sz w:val="48"/>
+      <w:sz w:val="40"/>
       <w:szCs w:val="48"/>
     </w:rPr>
   </w:style>
@@ -7710,11 +7718,11 @@
     <w:name w:val="Heading 3 Char"/>
     <w:link w:val="Heading3"/>
     <w:uiPriority w:val="9"/>
-    <w:rsid w:val="00AA47EA"/>
+    <w:rsid w:val="00923B1C"/>
     <w:rPr>
       <w:rFonts w:ascii="Calibri" w:hAnsi="Calibri" w:cs="Arial"/>
       <w:color w:val="7F7F7F"/>
-      <w:sz w:val="40"/>
+      <w:sz w:val="32"/>
       <w:szCs w:val="48"/>
     </w:rPr>
   </w:style>
@@ -8257,11 +8265,11 @@
     <w:name w:val="Heading 4 Char"/>
     <w:link w:val="Heading4"/>
     <w:uiPriority w:val="9"/>
-    <w:rsid w:val="00AA47EA"/>
+    <w:rsid w:val="00923B1C"/>
     <w:rPr>
       <w:rFonts w:ascii="Calibri" w:hAnsi="Calibri" w:cs="Arial"/>
       <w:color w:val="BFBFBF"/>
-      <w:sz w:val="40"/>
+      <w:sz w:val="28"/>
       <w:szCs w:val="40"/>
     </w:rPr>
   </w:style>
@@ -8445,7 +8453,7 @@
     <w:next w:val="Normal"/>
     <w:link w:val="Heading1Char"/>
     <w:qFormat/>
-    <w:rsid w:val="00AA47EA"/>
+    <w:rsid w:val="00923B1C"/>
     <w:pPr>
       <w:numPr>
         <w:numId w:val="44"/>
@@ -8456,7 +8464,7 @@
       <w:rFonts w:ascii="Calibri" w:hAnsi="Calibri" w:cs="Arial"/>
       <w:b/>
       <w:color w:val="262626"/>
-      <w:sz w:val="48"/>
+      <w:sz w:val="40"/>
       <w:szCs w:val="48"/>
     </w:rPr>
   </w:style>
@@ -8466,7 +8474,7 @@
     <w:next w:val="Normal"/>
     <w:link w:val="Heading2Char"/>
     <w:qFormat/>
-    <w:rsid w:val="00AA47EA"/>
+    <w:rsid w:val="00923B1C"/>
     <w:pPr>
       <w:numPr>
         <w:ilvl w:val="1"/>
@@ -8477,7 +8485,7 @@
     <w:rPr>
       <w:rFonts w:ascii="Calibri" w:hAnsi="Calibri" w:cs="Arial"/>
       <w:color w:val="262626"/>
-      <w:sz w:val="48"/>
+      <w:sz w:val="40"/>
       <w:szCs w:val="48"/>
     </w:rPr>
   </w:style>
@@ -8489,7 +8497,7 @@
     <w:uiPriority w:val="9"/>
     <w:unhideWhenUsed/>
     <w:qFormat/>
-    <w:rsid w:val="00AA47EA"/>
+    <w:rsid w:val="00923B1C"/>
     <w:pPr>
       <w:numPr>
         <w:ilvl w:val="2"/>
@@ -8500,7 +8508,7 @@
     <w:rPr>
       <w:rFonts w:ascii="Calibri" w:hAnsi="Calibri" w:cs="Arial"/>
       <w:color w:val="7F7F7F"/>
-      <w:sz w:val="40"/>
+      <w:sz w:val="32"/>
       <w:szCs w:val="48"/>
     </w:rPr>
   </w:style>
@@ -8512,7 +8520,7 @@
     <w:uiPriority w:val="9"/>
     <w:unhideWhenUsed/>
     <w:qFormat/>
-    <w:rsid w:val="00AA47EA"/>
+    <w:rsid w:val="00923B1C"/>
     <w:pPr>
       <w:numPr>
         <w:ilvl w:val="3"/>
@@ -8523,7 +8531,7 @@
     <w:rPr>
       <w:rFonts w:ascii="Calibri" w:hAnsi="Calibri" w:cs="Arial"/>
       <w:color w:val="BFBFBF"/>
-      <w:sz w:val="40"/>
+      <w:sz w:val="28"/>
       <w:szCs w:val="40"/>
     </w:rPr>
   </w:style>
@@ -8557,23 +8565,23 @@
   <w:style w:type="character" w:customStyle="1" w:styleId="Heading1Char">
     <w:name w:val="Heading 1 Char"/>
     <w:link w:val="Heading1"/>
-    <w:rsid w:val="00AA47EA"/>
+    <w:rsid w:val="00923B1C"/>
     <w:rPr>
       <w:rFonts w:ascii="Calibri" w:hAnsi="Calibri" w:cs="Arial"/>
       <w:b/>
       <w:color w:val="262626"/>
-      <w:sz w:val="48"/>
+      <w:sz w:val="40"/>
       <w:szCs w:val="48"/>
     </w:rPr>
   </w:style>
   <w:style w:type="character" w:customStyle="1" w:styleId="Heading2Char">
     <w:name w:val="Heading 2 Char"/>
     <w:link w:val="Heading2"/>
-    <w:rsid w:val="00AA47EA"/>
+    <w:rsid w:val="00923B1C"/>
     <w:rPr>
       <w:rFonts w:ascii="Calibri" w:hAnsi="Calibri" w:cs="Arial"/>
       <w:color w:val="262626"/>
-      <w:sz w:val="48"/>
+      <w:sz w:val="40"/>
       <w:szCs w:val="48"/>
     </w:rPr>
   </w:style>
@@ -8608,11 +8616,11 @@
     <w:name w:val="Heading 3 Char"/>
     <w:link w:val="Heading3"/>
     <w:uiPriority w:val="9"/>
-    <w:rsid w:val="00AA47EA"/>
+    <w:rsid w:val="00923B1C"/>
     <w:rPr>
       <w:rFonts w:ascii="Calibri" w:hAnsi="Calibri" w:cs="Arial"/>
       <w:color w:val="7F7F7F"/>
-      <w:sz w:val="40"/>
+      <w:sz w:val="32"/>
       <w:szCs w:val="48"/>
     </w:rPr>
   </w:style>
@@ -9155,11 +9163,11 @@
     <w:name w:val="Heading 4 Char"/>
     <w:link w:val="Heading4"/>
     <w:uiPriority w:val="9"/>
-    <w:rsid w:val="00AA47EA"/>
+    <w:rsid w:val="00923B1C"/>
     <w:rPr>
       <w:rFonts w:ascii="Calibri" w:hAnsi="Calibri" w:cs="Arial"/>
       <w:color w:val="BFBFBF"/>
-      <w:sz w:val="40"/>
+      <w:sz w:val="28"/>
       <w:szCs w:val="40"/>
     </w:rPr>
   </w:style>
@@ -9522,7 +9530,7 @@
 </file>
 
 <file path=customXml/itemProps2.xml><?xml version="1.0" encoding="utf-8"?>
-<ds:datastoreItem xmlns:ds="http://schemas.openxmlformats.org/officeDocument/2006/customXml" ds:itemID="{454E220C-7ED8-ED47-BFFA-6A64596DFA90}">
+<ds:datastoreItem xmlns:ds="http://schemas.openxmlformats.org/officeDocument/2006/customXml" ds:itemID="{F4F80C15-2841-B046-8766-43F79A428DB1}">
   <ds:schemaRefs>
     <ds:schemaRef ds:uri="http://schemas.openxmlformats.org/officeDocument/2006/bibliography"/>
   </ds:schemaRefs>

</xml_diff>